<commit_message>
fixed two code smells, update word file
</commit_message>
<xml_diff>
--- a/Project Management - work 6.docx
+++ b/Project Management - work 6.docx
@@ -412,7 +412,7 @@
       <w:pPr>
         <w:jc w:val="right"/>
         <w:rPr>
-          <w:rFonts w:asciiTheme="minorBidi" w:hAnsiTheme="minorBidi"/>
+          <w:rFonts w:asciiTheme="minorBidi" w:hAnsiTheme="minorBidi" w:hint="cs"/>
           <w:b/>
           <w:bCs/>
           <w:sz w:val="28"/>
@@ -440,15 +440,645 @@
           <w:rFonts w:asciiTheme="minorBidi" w:hAnsiTheme="minorBidi"/>
           <w:sz w:val="24"/>
           <w:szCs w:val="24"/>
-        </w:rPr>
-      </w:pPr>
-      <w:r>
-        <w:rPr>
-          <w:rFonts w:asciiTheme="minorBidi" w:hAnsiTheme="minorBidi"/>
-          <w:sz w:val="24"/>
-          <w:szCs w:val="24"/>
-        </w:rPr>
-        <w:t>Working on code smell number one:</w:t>
+          <w:u w:val="single"/>
+        </w:rPr>
+      </w:pPr>
+      <w:r>
+        <w:rPr>
+          <w:rFonts w:asciiTheme="minorBidi" w:hAnsiTheme="minorBidi"/>
+          <w:sz w:val="24"/>
+          <w:szCs w:val="24"/>
+          <w:u w:val="single"/>
+        </w:rPr>
+        <w:t>C</w:t>
+      </w:r>
+      <w:r>
+        <w:rPr>
+          <w:rFonts w:asciiTheme="minorBidi" w:hAnsiTheme="minorBidi"/>
+          <w:sz w:val="24"/>
+          <w:szCs w:val="24"/>
+          <w:u w:val="single"/>
+        </w:rPr>
+        <w:t>ode smell number one:</w:t>
+      </w:r>
+    </w:p>
+    <w:p>
+      <w:pPr>
+        <w:jc w:val="right"/>
+        <w:rPr>
+          <w:rFonts w:asciiTheme="minorBidi" w:hAnsiTheme="minorBidi"/>
+          <w:sz w:val="24"/>
+          <w:szCs w:val="24"/>
+        </w:rPr>
+      </w:pPr>
+      <w:r>
+        <w:rPr>
+          <w:noProof/>
+        </w:rPr>
+        <w:drawing>
+          <wp:inline distT="0" distB="0" distL="0" distR="0" wp14:anchorId="167EBDAA" wp14:editId="5380C2BC">
+            <wp:extent cx="5274310" cy="1065530"/>
+            <wp:effectExtent l="0" t="0" r="2540" b="1270"/>
+            <wp:docPr id="5" name="תמונה 5"/>
+            <wp:cNvGraphicFramePr>
+              <a:graphicFrameLocks xmlns:a="http://schemas.openxmlformats.org/drawingml/2006/main" noChangeAspect="1"/>
+            </wp:cNvGraphicFramePr>
+            <a:graphic xmlns:a="http://schemas.openxmlformats.org/drawingml/2006/main">
+              <a:graphicData uri="http://schemas.openxmlformats.org/drawingml/2006/picture">
+                <pic:pic xmlns:pic="http://schemas.openxmlformats.org/drawingml/2006/picture">
+                  <pic:nvPicPr>
+                    <pic:cNvPr id="1" name=""/>
+                    <pic:cNvPicPr/>
+                  </pic:nvPicPr>
+                  <pic:blipFill>
+                    <a:blip r:embed="rId8"/>
+                    <a:stretch>
+                      <a:fillRect/>
+                    </a:stretch>
+                  </pic:blipFill>
+                  <pic:spPr>
+                    <a:xfrm>
+                      <a:off x="0" y="0"/>
+                      <a:ext cx="5274310" cy="1065530"/>
+                    </a:xfrm>
+                    <a:prstGeom prst="rect">
+                      <a:avLst/>
+                    </a:prstGeom>
+                  </pic:spPr>
+                </pic:pic>
+              </a:graphicData>
+            </a:graphic>
+          </wp:inline>
+        </w:drawing>
+      </w:r>
+    </w:p>
+    <w:p>
+      <w:pPr>
+        <w:jc w:val="right"/>
+        <w:rPr>
+          <w:rFonts w:asciiTheme="minorBidi" w:hAnsiTheme="minorBidi"/>
+          <w:sz w:val="24"/>
+          <w:szCs w:val="24"/>
+        </w:rPr>
+      </w:pPr>
+      <w:r>
+        <w:rPr>
+          <w:rFonts w:asciiTheme="minorBidi" w:hAnsiTheme="minorBidi"/>
+          <w:sz w:val="24"/>
+          <w:szCs w:val="24"/>
+        </w:rPr>
+        <w:t xml:space="preserve">In this function there are five arguments but 4 allowed. </w:t>
+      </w:r>
+    </w:p>
+    <w:p>
+      <w:pPr>
+        <w:jc w:val="right"/>
+        <w:rPr>
+          <w:rFonts w:asciiTheme="minorBidi" w:hAnsiTheme="minorBidi"/>
+          <w:sz w:val="24"/>
+          <w:szCs w:val="24"/>
+        </w:rPr>
+      </w:pPr>
+      <w:r>
+        <w:rPr>
+          <w:noProof/>
+        </w:rPr>
+        <w:drawing>
+          <wp:inline distT="0" distB="0" distL="0" distR="0" wp14:anchorId="72FBB7A8" wp14:editId="2F74269E">
+            <wp:extent cx="5274310" cy="220345"/>
+            <wp:effectExtent l="0" t="0" r="2540" b="8255"/>
+            <wp:docPr id="6" name="תמונה 6"/>
+            <wp:cNvGraphicFramePr>
+              <a:graphicFrameLocks xmlns:a="http://schemas.openxmlformats.org/drawingml/2006/main" noChangeAspect="1"/>
+            </wp:cNvGraphicFramePr>
+            <a:graphic xmlns:a="http://schemas.openxmlformats.org/drawingml/2006/main">
+              <a:graphicData uri="http://schemas.openxmlformats.org/drawingml/2006/picture">
+                <pic:pic xmlns:pic="http://schemas.openxmlformats.org/drawingml/2006/picture">
+                  <pic:nvPicPr>
+                    <pic:cNvPr id="1" name=""/>
+                    <pic:cNvPicPr/>
+                  </pic:nvPicPr>
+                  <pic:blipFill>
+                    <a:blip r:embed="rId9"/>
+                    <a:stretch>
+                      <a:fillRect/>
+                    </a:stretch>
+                  </pic:blipFill>
+                  <pic:spPr>
+                    <a:xfrm>
+                      <a:off x="0" y="0"/>
+                      <a:ext cx="5274310" cy="220345"/>
+                    </a:xfrm>
+                    <a:prstGeom prst="rect">
+                      <a:avLst/>
+                    </a:prstGeom>
+                  </pic:spPr>
+                </pic:pic>
+              </a:graphicData>
+            </a:graphic>
+          </wp:inline>
+        </w:drawing>
+      </w:r>
+    </w:p>
+    <w:p>
+      <w:pPr>
+        <w:jc w:val="right"/>
+        <w:rPr>
+          <w:rFonts w:asciiTheme="minorBidi" w:hAnsiTheme="minorBidi"/>
+          <w:sz w:val="24"/>
+          <w:szCs w:val="24"/>
+        </w:rPr>
+      </w:pPr>
+      <w:r>
+        <w:rPr>
+          <w:rFonts w:asciiTheme="minorBidi" w:hAnsiTheme="minorBidi"/>
+          <w:sz w:val="24"/>
+          <w:szCs w:val="24"/>
+        </w:rPr>
+        <w:t>We can see that the fifth argument (**options) is not used in this function. Therefore, we can delete it. All the tests passed.</w:t>
+      </w:r>
+    </w:p>
+    <w:p>
+      <w:pPr>
+        <w:jc w:val="right"/>
+        <w:rPr>
+          <w:rFonts w:asciiTheme="minorBidi" w:hAnsiTheme="minorBidi"/>
+          <w:sz w:val="24"/>
+          <w:szCs w:val="24"/>
+        </w:rPr>
+      </w:pPr>
+      <w:r>
+        <w:rPr>
+          <w:noProof/>
+        </w:rPr>
+        <w:drawing>
+          <wp:inline distT="0" distB="0" distL="0" distR="0" wp14:anchorId="0E644CDC" wp14:editId="565D1A58">
+            <wp:extent cx="5274310" cy="2455545"/>
+            <wp:effectExtent l="0" t="0" r="2540" b="1905"/>
+            <wp:docPr id="7" name="תמונה 7"/>
+            <wp:cNvGraphicFramePr>
+              <a:graphicFrameLocks xmlns:a="http://schemas.openxmlformats.org/drawingml/2006/main" noChangeAspect="1"/>
+            </wp:cNvGraphicFramePr>
+            <a:graphic xmlns:a="http://schemas.openxmlformats.org/drawingml/2006/main">
+              <a:graphicData uri="http://schemas.openxmlformats.org/drawingml/2006/picture">
+                <pic:pic xmlns:pic="http://schemas.openxmlformats.org/drawingml/2006/picture">
+                  <pic:nvPicPr>
+                    <pic:cNvPr id="1" name=""/>
+                    <pic:cNvPicPr/>
+                  </pic:nvPicPr>
+                  <pic:blipFill>
+                    <a:blip r:embed="rId10"/>
+                    <a:stretch>
+                      <a:fillRect/>
+                    </a:stretch>
+                  </pic:blipFill>
+                  <pic:spPr>
+                    <a:xfrm>
+                      <a:off x="0" y="0"/>
+                      <a:ext cx="5274310" cy="2455545"/>
+                    </a:xfrm>
+                    <a:prstGeom prst="rect">
+                      <a:avLst/>
+                    </a:prstGeom>
+                  </pic:spPr>
+                </pic:pic>
+              </a:graphicData>
+            </a:graphic>
+          </wp:inline>
+        </w:drawing>
+      </w:r>
+    </w:p>
+    <w:p>
+      <w:pPr>
+        <w:jc w:val="right"/>
+        <w:rPr>
+          <w:rFonts w:asciiTheme="minorBidi" w:hAnsiTheme="minorBidi" w:hint="cs"/>
+          <w:sz w:val="24"/>
+          <w:szCs w:val="24"/>
+          <w:rtl/>
+        </w:rPr>
+      </w:pPr>
+    </w:p>
+    <w:p>
+      <w:pPr>
+        <w:jc w:val="right"/>
+        <w:rPr>
+          <w:rFonts w:asciiTheme="minorBidi" w:hAnsiTheme="minorBidi"/>
+          <w:sz w:val="24"/>
+          <w:szCs w:val="24"/>
+        </w:rPr>
+      </w:pPr>
+    </w:p>
+    <w:p>
+      <w:pPr>
+        <w:jc w:val="right"/>
+        <w:rPr>
+          <w:rFonts w:asciiTheme="minorBidi" w:hAnsiTheme="minorBidi"/>
+          <w:sz w:val="24"/>
+          <w:szCs w:val="24"/>
+        </w:rPr>
+      </w:pPr>
+    </w:p>
+    <w:p>
+      <w:pPr>
+        <w:jc w:val="right"/>
+        <w:rPr>
+          <w:rFonts w:asciiTheme="minorBidi" w:hAnsiTheme="minorBidi"/>
+          <w:sz w:val="24"/>
+          <w:szCs w:val="24"/>
+        </w:rPr>
+      </w:pPr>
+    </w:p>
+    <w:p>
+      <w:pPr>
+        <w:jc w:val="right"/>
+        <w:rPr>
+          <w:rFonts w:asciiTheme="minorBidi" w:hAnsiTheme="minorBidi"/>
+          <w:sz w:val="24"/>
+          <w:szCs w:val="24"/>
+          <w:u w:val="single"/>
+        </w:rPr>
+      </w:pPr>
+      <w:r>
+        <w:rPr>
+          <w:rFonts w:asciiTheme="minorBidi" w:hAnsiTheme="minorBidi"/>
+          <w:sz w:val="24"/>
+          <w:szCs w:val="24"/>
+          <w:u w:val="single"/>
+        </w:rPr>
+        <w:lastRenderedPageBreak/>
+        <w:t>Code smell number 2:</w:t>
+      </w:r>
+    </w:p>
+    <w:p>
+      <w:pPr>
+        <w:jc w:val="right"/>
+        <w:rPr>
+          <w:rFonts w:asciiTheme="minorBidi" w:hAnsiTheme="minorBidi"/>
+          <w:sz w:val="24"/>
+          <w:szCs w:val="24"/>
+        </w:rPr>
+      </w:pPr>
+      <w:r>
+        <w:rPr>
+          <w:noProof/>
+        </w:rPr>
+        <w:drawing>
+          <wp:inline distT="0" distB="0" distL="0" distR="0" wp14:anchorId="355BEE28" wp14:editId="22B7D3B2">
+            <wp:extent cx="5274310" cy="1675765"/>
+            <wp:effectExtent l="0" t="0" r="2540" b="635"/>
+            <wp:docPr id="8" name="תמונה 8"/>
+            <wp:cNvGraphicFramePr>
+              <a:graphicFrameLocks xmlns:a="http://schemas.openxmlformats.org/drawingml/2006/main" noChangeAspect="1"/>
+            </wp:cNvGraphicFramePr>
+            <a:graphic xmlns:a="http://schemas.openxmlformats.org/drawingml/2006/main">
+              <a:graphicData uri="http://schemas.openxmlformats.org/drawingml/2006/picture">
+                <pic:pic xmlns:pic="http://schemas.openxmlformats.org/drawingml/2006/picture">
+                  <pic:nvPicPr>
+                    <pic:cNvPr id="1" name=""/>
+                    <pic:cNvPicPr/>
+                  </pic:nvPicPr>
+                  <pic:blipFill>
+                    <a:blip r:embed="rId11"/>
+                    <a:stretch>
+                      <a:fillRect/>
+                    </a:stretch>
+                  </pic:blipFill>
+                  <pic:spPr>
+                    <a:xfrm>
+                      <a:off x="0" y="0"/>
+                      <a:ext cx="5274310" cy="1675765"/>
+                    </a:xfrm>
+                    <a:prstGeom prst="rect">
+                      <a:avLst/>
+                    </a:prstGeom>
+                  </pic:spPr>
+                </pic:pic>
+              </a:graphicData>
+            </a:graphic>
+          </wp:inline>
+        </w:drawing>
+      </w:r>
+    </w:p>
+    <w:p>
+      <w:pPr>
+        <w:jc w:val="right"/>
+        <w:rPr>
+          <w:rFonts w:asciiTheme="minorBidi" w:hAnsiTheme="minorBidi"/>
+          <w:sz w:val="24"/>
+          <w:szCs w:val="24"/>
+        </w:rPr>
+      </w:pPr>
+      <w:r>
+        <w:rPr>
+          <w:rFonts w:asciiTheme="minorBidi" w:hAnsiTheme="minorBidi"/>
+          <w:sz w:val="24"/>
+          <w:szCs w:val="24"/>
+        </w:rPr>
+        <w:t xml:space="preserve">We can divide functionality of the function convert_frame into several functions. </w:t>
+      </w:r>
+    </w:p>
+    <w:p>
+      <w:pPr>
+        <w:jc w:val="right"/>
+        <w:rPr>
+          <w:rFonts w:asciiTheme="minorBidi" w:hAnsiTheme="minorBidi"/>
+          <w:sz w:val="24"/>
+          <w:szCs w:val="24"/>
+        </w:rPr>
+      </w:pPr>
+      <w:r>
+        <w:rPr>
+          <w:rFonts w:asciiTheme="minorBidi" w:hAnsiTheme="minorBidi"/>
+          <w:sz w:val="24"/>
+          <w:szCs w:val="24"/>
+        </w:rPr>
+        <w:t>Before:</w:t>
+      </w:r>
+    </w:p>
+    <w:p>
+      <w:pPr>
+        <w:jc w:val="right"/>
+        <w:rPr>
+          <w:rFonts w:asciiTheme="minorBidi" w:hAnsiTheme="minorBidi" w:hint="cs"/>
+          <w:sz w:val="24"/>
+          <w:szCs w:val="24"/>
+        </w:rPr>
+      </w:pPr>
+      <w:r>
+        <w:rPr>
+          <w:noProof/>
+        </w:rPr>
+        <w:drawing>
+          <wp:inline distT="0" distB="0" distL="0" distR="0" wp14:anchorId="4F041723" wp14:editId="1F715853">
+            <wp:extent cx="5274310" cy="2152015"/>
+            <wp:effectExtent l="0" t="0" r="2540" b="635"/>
+            <wp:docPr id="9" name="תמונה 9"/>
+            <wp:cNvGraphicFramePr>
+              <a:graphicFrameLocks xmlns:a="http://schemas.openxmlformats.org/drawingml/2006/main" noChangeAspect="1"/>
+            </wp:cNvGraphicFramePr>
+            <a:graphic xmlns:a="http://schemas.openxmlformats.org/drawingml/2006/main">
+              <a:graphicData uri="http://schemas.openxmlformats.org/drawingml/2006/picture">
+                <pic:pic xmlns:pic="http://schemas.openxmlformats.org/drawingml/2006/picture">
+                  <pic:nvPicPr>
+                    <pic:cNvPr id="1" name=""/>
+                    <pic:cNvPicPr/>
+                  </pic:nvPicPr>
+                  <pic:blipFill>
+                    <a:blip r:embed="rId12"/>
+                    <a:stretch>
+                      <a:fillRect/>
+                    </a:stretch>
+                  </pic:blipFill>
+                  <pic:spPr>
+                    <a:xfrm>
+                      <a:off x="0" y="0"/>
+                      <a:ext cx="5274310" cy="2152015"/>
+                    </a:xfrm>
+                    <a:prstGeom prst="rect">
+                      <a:avLst/>
+                    </a:prstGeom>
+                  </pic:spPr>
+                </pic:pic>
+              </a:graphicData>
+            </a:graphic>
+          </wp:inline>
+        </w:drawing>
+      </w:r>
+    </w:p>
+    <w:p>
+      <w:pPr>
+        <w:jc w:val="right"/>
+        <w:rPr>
+          <w:rFonts w:asciiTheme="minorBidi" w:hAnsiTheme="minorBidi"/>
+          <w:sz w:val="24"/>
+          <w:szCs w:val="24"/>
+        </w:rPr>
+      </w:pPr>
+      <w:r>
+        <w:rPr>
+          <w:rFonts w:asciiTheme="minorBidi" w:hAnsiTheme="minorBidi"/>
+          <w:sz w:val="24"/>
+          <w:szCs w:val="24"/>
+        </w:rPr>
+        <w:t>The setup of the list line_nocolor was in the function convert_frame. Divide this setup to function setup_line_nocolor.</w:t>
+      </w:r>
+    </w:p>
+    <w:p>
+      <w:pPr>
+        <w:jc w:val="right"/>
+        <w:rPr>
+          <w:rFonts w:asciiTheme="minorBidi" w:hAnsiTheme="minorBidi"/>
+          <w:sz w:val="24"/>
+          <w:szCs w:val="24"/>
+        </w:rPr>
+      </w:pPr>
+      <w:r>
+        <w:rPr>
+          <w:rFonts w:asciiTheme="minorBidi" w:hAnsiTheme="minorBidi"/>
+          <w:sz w:val="24"/>
+          <w:szCs w:val="24"/>
+        </w:rPr>
+        <w:t>After:</w:t>
+      </w:r>
+    </w:p>
+    <w:p>
+      <w:pPr>
+        <w:jc w:val="right"/>
+        <w:rPr>
+          <w:rFonts w:asciiTheme="minorBidi" w:hAnsiTheme="minorBidi"/>
+          <w:sz w:val="24"/>
+          <w:szCs w:val="24"/>
+        </w:rPr>
+      </w:pPr>
+      <w:r>
+        <w:rPr>
+          <w:noProof/>
+        </w:rPr>
+        <w:drawing>
+          <wp:inline distT="0" distB="0" distL="0" distR="0" wp14:anchorId="635EF263" wp14:editId="3D5F1E10">
+            <wp:extent cx="5274310" cy="2442210"/>
+            <wp:effectExtent l="0" t="0" r="2540" b="0"/>
+            <wp:docPr id="10" name="תמונה 10"/>
+            <wp:cNvGraphicFramePr>
+              <a:graphicFrameLocks xmlns:a="http://schemas.openxmlformats.org/drawingml/2006/main" noChangeAspect="1"/>
+            </wp:cNvGraphicFramePr>
+            <a:graphic xmlns:a="http://schemas.openxmlformats.org/drawingml/2006/main">
+              <a:graphicData uri="http://schemas.openxmlformats.org/drawingml/2006/picture">
+                <pic:pic xmlns:pic="http://schemas.openxmlformats.org/drawingml/2006/picture">
+                  <pic:nvPicPr>
+                    <pic:cNvPr id="1" name=""/>
+                    <pic:cNvPicPr/>
+                  </pic:nvPicPr>
+                  <pic:blipFill>
+                    <a:blip r:embed="rId13"/>
+                    <a:stretch>
+                      <a:fillRect/>
+                    </a:stretch>
+                  </pic:blipFill>
+                  <pic:spPr>
+                    <a:xfrm>
+                      <a:off x="0" y="0"/>
+                      <a:ext cx="5274310" cy="2442210"/>
+                    </a:xfrm>
+                    <a:prstGeom prst="rect">
+                      <a:avLst/>
+                    </a:prstGeom>
+                  </pic:spPr>
+                </pic:pic>
+              </a:graphicData>
+            </a:graphic>
+          </wp:inline>
+        </w:drawing>
+      </w:r>
+    </w:p>
+    <w:p>
+      <w:pPr>
+        <w:jc w:val="right"/>
+        <w:rPr>
+          <w:rFonts w:asciiTheme="minorBidi" w:hAnsiTheme="minorBidi"/>
+          <w:sz w:val="24"/>
+          <w:szCs w:val="24"/>
+        </w:rPr>
+      </w:pPr>
+      <w:r>
+        <w:rPr>
+          <w:noProof/>
+        </w:rPr>
+        <w:drawing>
+          <wp:inline distT="0" distB="0" distL="0" distR="0" wp14:anchorId="7B5CD907" wp14:editId="74008A02">
+            <wp:extent cx="5274310" cy="236220"/>
+            <wp:effectExtent l="0" t="0" r="2540" b="0"/>
+            <wp:docPr id="11" name="תמונה 11"/>
+            <wp:cNvGraphicFramePr>
+              <a:graphicFrameLocks xmlns:a="http://schemas.openxmlformats.org/drawingml/2006/main" noChangeAspect="1"/>
+            </wp:cNvGraphicFramePr>
+            <a:graphic xmlns:a="http://schemas.openxmlformats.org/drawingml/2006/main">
+              <a:graphicData uri="http://schemas.openxmlformats.org/drawingml/2006/picture">
+                <pic:pic xmlns:pic="http://schemas.openxmlformats.org/drawingml/2006/picture">
+                  <pic:nvPicPr>
+                    <pic:cNvPr id="1" name=""/>
+                    <pic:cNvPicPr/>
+                  </pic:nvPicPr>
+                  <pic:blipFill>
+                    <a:blip r:embed="rId14"/>
+                    <a:stretch>
+                      <a:fillRect/>
+                    </a:stretch>
+                  </pic:blipFill>
+                  <pic:spPr>
+                    <a:xfrm>
+                      <a:off x="0" y="0"/>
+                      <a:ext cx="5274310" cy="236220"/>
+                    </a:xfrm>
+                    <a:prstGeom prst="rect">
+                      <a:avLst/>
+                    </a:prstGeom>
+                  </pic:spPr>
+                </pic:pic>
+              </a:graphicData>
+            </a:graphic>
+          </wp:inline>
+        </w:drawing>
+      </w:r>
+    </w:p>
+    <w:p>
+      <w:pPr>
+        <w:jc w:val="right"/>
+        <w:rPr>
+          <w:rFonts w:asciiTheme="minorBidi" w:hAnsiTheme="minorBidi"/>
+          <w:sz w:val="24"/>
+          <w:szCs w:val="24"/>
+        </w:rPr>
+      </w:pPr>
+      <w:r>
+        <w:rPr>
+          <w:rFonts w:asciiTheme="minorBidi" w:hAnsiTheme="minorBidi"/>
+          <w:sz w:val="24"/>
+          <w:szCs w:val="24"/>
+        </w:rPr>
+        <w:lastRenderedPageBreak/>
+        <w:t>And all the tests passed.</w:t>
+      </w:r>
+    </w:p>
+    <w:p>
+      <w:pPr>
+        <w:jc w:val="right"/>
+        <w:rPr>
+          <w:rFonts w:asciiTheme="minorBidi" w:hAnsiTheme="minorBidi"/>
+          <w:sz w:val="24"/>
+          <w:szCs w:val="24"/>
+        </w:rPr>
+      </w:pPr>
+      <w:r>
+        <w:rPr>
+          <w:noProof/>
+        </w:rPr>
+        <w:drawing>
+          <wp:inline distT="0" distB="0" distL="0" distR="0" wp14:anchorId="500F9E1C" wp14:editId="15FDA51E">
+            <wp:extent cx="5274310" cy="2581910"/>
+            <wp:effectExtent l="0" t="0" r="2540" b="8890"/>
+            <wp:docPr id="12" name="תמונה 12"/>
+            <wp:cNvGraphicFramePr>
+              <a:graphicFrameLocks xmlns:a="http://schemas.openxmlformats.org/drawingml/2006/main" noChangeAspect="1"/>
+            </wp:cNvGraphicFramePr>
+            <a:graphic xmlns:a="http://schemas.openxmlformats.org/drawingml/2006/main">
+              <a:graphicData uri="http://schemas.openxmlformats.org/drawingml/2006/picture">
+                <pic:pic xmlns:pic="http://schemas.openxmlformats.org/drawingml/2006/picture">
+                  <pic:nvPicPr>
+                    <pic:cNvPr id="1" name=""/>
+                    <pic:cNvPicPr/>
+                  </pic:nvPicPr>
+                  <pic:blipFill>
+                    <a:blip r:embed="rId15"/>
+                    <a:stretch>
+                      <a:fillRect/>
+                    </a:stretch>
+                  </pic:blipFill>
+                  <pic:spPr>
+                    <a:xfrm>
+                      <a:off x="0" y="0"/>
+                      <a:ext cx="5274310" cy="2581910"/>
+                    </a:xfrm>
+                    <a:prstGeom prst="rect">
+                      <a:avLst/>
+                    </a:prstGeom>
+                  </pic:spPr>
+                </pic:pic>
+              </a:graphicData>
+            </a:graphic>
+          </wp:inline>
+        </w:drawing>
+      </w:r>
+    </w:p>
+    <w:p>
+      <w:pPr>
+        <w:jc w:val="right"/>
+        <w:rPr>
+          <w:rFonts w:asciiTheme="minorBidi" w:hAnsiTheme="minorBidi"/>
+          <w:sz w:val="24"/>
+          <w:szCs w:val="24"/>
+        </w:rPr>
+      </w:pPr>
+    </w:p>
+    <w:p>
+      <w:pPr>
+        <w:jc w:val="right"/>
+        <w:rPr>
+          <w:rFonts w:asciiTheme="minorBidi" w:hAnsiTheme="minorBidi"/>
+          <w:sz w:val="24"/>
+          <w:szCs w:val="24"/>
+          <w:u w:val="single"/>
+        </w:rPr>
+      </w:pPr>
+      <w:r>
+        <w:rPr>
+          <w:rFonts w:asciiTheme="minorBidi" w:hAnsiTheme="minorBidi"/>
+          <w:sz w:val="24"/>
+          <w:szCs w:val="24"/>
+          <w:u w:val="single"/>
+        </w:rPr>
+        <w:t>Code smell number 3:</w:t>
       </w:r>
     </w:p>
     <w:p>
@@ -462,37 +1092,6 @@
       </w:pPr>
       <w:bookmarkStart w:id="0" w:name="_GoBack"/>
       <w:bookmarkEnd w:id="0"/>
-    </w:p>
-    <w:p>
-      <w:pPr>
-        <w:jc w:val="right"/>
-        <w:rPr>
-          <w:rFonts w:asciiTheme="minorBidi" w:hAnsiTheme="minorBidi"/>
-          <w:sz w:val="24"/>
-          <w:szCs w:val="24"/>
-        </w:rPr>
-      </w:pPr>
-    </w:p>
-    <w:p>
-      <w:pPr>
-        <w:jc w:val="right"/>
-        <w:rPr>
-          <w:rFonts w:asciiTheme="minorBidi" w:hAnsiTheme="minorBidi"/>
-          <w:sz w:val="24"/>
-          <w:szCs w:val="24"/>
-        </w:rPr>
-      </w:pPr>
-    </w:p>
-    <w:p>
-      <w:pPr>
-        <w:jc w:val="right"/>
-        <w:rPr>
-          <w:rFonts w:asciiTheme="minorBidi" w:hAnsiTheme="minorBidi"/>
-          <w:sz w:val="24"/>
-          <w:szCs w:val="24"/>
-          <w:u w:val="single"/>
-        </w:rPr>
-      </w:pPr>
     </w:p>
     <w:sectPr>
       <w:pgSz w:w="11906" w:h="16838"/>

</xml_diff>